<commit_message>
transcipt and pdf resume added
</commit_message>
<xml_diff>
--- a/ResumeV3.0.docx
+++ b/ResumeV3.0.docx
@@ -1251,7 +1251,25 @@
           <w:sz w:val="20"/>
           <w:szCs w:val="20"/>
         </w:rPr>
-        <w:t>Includes mouse auto clicker, mouse click holder, various mathematic helpers</w:t>
+        <w:t>Includes mouse auto clicker, mouse click holder, various mathematic</w:t>
+      </w:r>
+      <w:r>
+        <w:rPr>
+          <w:rFonts w:ascii="Garamond" w:hAnsi="Garamond"/>
+          <w:sz w:val="20"/>
+          <w:szCs w:val="20"/>
+        </w:rPr>
+        <w:t>s</w:t>
+      </w:r>
+      <w:bookmarkStart w:id="0" w:name="_GoBack"/>
+      <w:bookmarkEnd w:id="0"/>
+      <w:r>
+        <w:rPr>
+          <w:rFonts w:ascii="Garamond" w:hAnsi="Garamond"/>
+          <w:sz w:val="20"/>
+          <w:szCs w:val="20"/>
+        </w:rPr>
+        <w:t xml:space="preserve"> helpers</w:t>
       </w:r>
     </w:p>
     <w:p>
@@ -1359,8 +1377,6 @@
         </w:rPr>
         <w:t xml:space="preserve">Strict software design patterns application </w:t>
       </w:r>
-      <w:bookmarkStart w:id="0" w:name="_GoBack"/>
-      <w:bookmarkEnd w:id="0"/>
     </w:p>
     <w:p>
       <w:pPr>

</xml_diff>